<commit_message>
Updated email address on resume
</commit_message>
<xml_diff>
--- a/public/assets/davelevine-resume.docx
+++ b/public/assets/davelevine-resume.docx
@@ -140,7 +140,19 @@
         <w:rPr>
           <w:sz w:val="24"/>
         </w:rPr>
-        <w:t xml:space="preserve">dave@levine.org </w:t>
+        <w:t>dave@levine.</w:t>
+      </w:r>
+      <w:r>
+        <w:rPr>
+          <w:sz w:val="24"/>
+        </w:rPr>
+        <w:t>io</w:t>
+      </w:r>
+      <w:r>
+        <w:rPr>
+          <w:sz w:val="24"/>
+        </w:rPr>
+        <w:t xml:space="preserve"> </w:t>
       </w:r>
       <w:r>
         <w:rPr>
@@ -155,14 +167,12 @@
         </w:rPr>
         <w:t xml:space="preserve"> </w:t>
       </w:r>
-      <w:proofErr w:type="spellStart"/>
       <w:r>
         <w:rPr>
           <w:sz w:val="24"/>
         </w:rPr>
         <w:t>iamdavelevine</w:t>
       </w:r>
-      <w:proofErr w:type="spellEnd"/>
     </w:p>
     <w:p>
       <w:pPr>
@@ -1553,11 +1563,9 @@
         </w:rPr>
         <w:t xml:space="preserve"> </w:t>
       </w:r>
-      <w:proofErr w:type="spellStart"/>
       <w:r>
         <w:t>ClickIT</w:t>
       </w:r>
-      <w:proofErr w:type="spellEnd"/>
       <w:r>
         <w:rPr>
           <w:spacing w:val="-9"/>
@@ -2568,6 +2576,7 @@
   <w:style w:type="character" w:default="1" w:styleId="DefaultParagraphFont">
     <w:name w:val="Default Paragraph Font"/>
     <w:uiPriority w:val="1"/>
+    <w:semiHidden/>
     <w:unhideWhenUsed/>
   </w:style>
   <w:style w:type="table" w:default="1" w:styleId="TableNormal">

</xml_diff>

<commit_message>
Updated domain name on portfolio and resume
</commit_message>
<xml_diff>
--- a/public/assets/davelevine-resume.docx
+++ b/public/assets/davelevine-resume.docx
@@ -124,7 +124,19 @@
         <w:rPr>
           <w:spacing w:val="-1"/>
         </w:rPr>
-        <w:t>https://davelevine.io</w:t>
+        <w:t>https://dave</w:t>
+      </w:r>
+      <w:r>
+        <w:rPr>
+          <w:spacing w:val="-1"/>
+        </w:rPr>
+        <w:t>.</w:t>
+      </w:r>
+      <w:r>
+        <w:rPr>
+          <w:spacing w:val="-1"/>
+        </w:rPr>
+        <w:t>levine.io</w:t>
       </w:r>
     </w:p>
     <w:p>
@@ -167,12 +179,14 @@
         </w:rPr>
         <w:t xml:space="preserve"> </w:t>
       </w:r>
+      <w:proofErr w:type="spellStart"/>
       <w:r>
         <w:rPr>
           <w:sz w:val="24"/>
         </w:rPr>
         <w:t>iamdavelevine</w:t>
       </w:r>
+      <w:proofErr w:type="spellEnd"/>
     </w:p>
     <w:p>
       <w:pPr>
@@ -1563,9 +1577,11 @@
         </w:rPr>
         <w:t xml:space="preserve"> </w:t>
       </w:r>
+      <w:proofErr w:type="spellStart"/>
       <w:r>
         <w:t>ClickIT</w:t>
       </w:r>
+      <w:proofErr w:type="spellEnd"/>
       <w:r>
         <w:rPr>
           <w:spacing w:val="-9"/>

</xml_diff>

<commit_message>
Chore - minor formatting fixes in resume
</commit_message>
<xml_diff>
--- a/public/assets/davelevine-resume.docx
+++ b/public/assets/davelevine-resume.docx
@@ -1903,28 +1903,8 @@
       <w:r>
         <w:rPr>
           <w:b/>
-          <w:spacing w:val="-39"/>
-        </w:rPr>
-        <w:t xml:space="preserve"> </w:t>
-      </w:r>
-      <w:r>
-        <w:rPr>
-          <w:b/>
-        </w:rPr>
-        <w:t>Information</w:t>
-      </w:r>
-      <w:r>
-        <w:rPr>
-          <w:b/>
-          <w:spacing w:val="-8"/>
-        </w:rPr>
-        <w:t xml:space="preserve"> </w:t>
-      </w:r>
-      <w:r>
-        <w:rPr>
-          <w:b/>
-        </w:rPr>
-        <w:t>Systems</w:t>
+        </w:rPr>
+        <w:t xml:space="preserve"> Information Systems</w:t>
       </w:r>
       <w:r>
         <w:rPr>
@@ -1985,20 +1965,7 @@
         <w:rPr>
           <w:b/>
         </w:rPr>
-        <w:t>Management&amp;</w:t>
-      </w:r>
-      <w:r>
-        <w:rPr>
-          <w:b/>
-          <w:spacing w:val="-10"/>
-        </w:rPr>
-        <w:t xml:space="preserve"> </w:t>
-      </w:r>
-      <w:r>
-        <w:rPr>
-          <w:b/>
-        </w:rPr>
-        <w:t>Technology</w:t>
+        <w:t>Systems</w:t>
       </w:r>
       <w:r>
         <w:rPr>

</xml_diff>